<commit_message>
web => web API
</commit_message>
<xml_diff>
--- a/Návrh.docx
+++ b/Návrh.docx
@@ -14,6 +14,15 @@
     <w:p/>
     <w:sdt>
       <w:sdtPr>
+        <w:rPr>
+          <w:rFonts w:asciiTheme="minorHAnsi" w:eastAsiaTheme="minorHAnsi" w:hAnsiTheme="minorHAnsi" w:cstheme="minorBidi"/>
+          <w:color w:val="auto"/>
+          <w:kern w:val="2"/>
+          <w:sz w:val="24"/>
+          <w:szCs w:val="24"/>
+          <w:lang w:eastAsia="en-US"/>
+          <w14:ligatures w14:val="standardContextual"/>
+        </w:rPr>
         <w:id w:val="-2006578678"/>
         <w:docPartObj>
           <w:docPartGallery w:val="Table of Contents"/>
@@ -22,15 +31,8 @@
       </w:sdtPr>
       <w:sdtEndPr>
         <w:rPr>
-          <w:rFonts w:asciiTheme="minorHAnsi" w:eastAsiaTheme="minorHAnsi" w:hAnsiTheme="minorHAnsi" w:cstheme="minorBidi"/>
           <w:b/>
           <w:bCs/>
-          <w:color w:val="auto"/>
-          <w:kern w:val="2"/>
-          <w:sz w:val="24"/>
-          <w:szCs w:val="24"/>
-          <w:lang w:eastAsia="en-US"/>
-          <w14:ligatures w14:val="standardContextual"/>
         </w:rPr>
       </w:sdtEndPr>
       <w:sdtContent>
@@ -81,7 +83,22 @@
     </w:p>
     <w:p>
       <w:r>
-        <w:t>Aplikace bude podporovat registraci a přihlašování uživatele. Vytváření bankovních účtů. Vytváření transakcí a zobrazování historie transakcí.</w:t>
+        <w:t>Aplikace bude podporovat registraci a přihlašování uživatele. Vytváření bankovních účtů</w:t>
+      </w:r>
+      <w:r>
+        <w:t xml:space="preserve">, </w:t>
+      </w:r>
+      <w:r>
+        <w:t>transakcí</w:t>
+      </w:r>
+      <w:r>
+        <w:t>, karet uživatelů</w:t>
+      </w:r>
+      <w:r>
+        <w:t xml:space="preserve"> a zobrazování historie transakcí</w:t>
+      </w:r>
+      <w:r>
+        <w:t>.</w:t>
       </w:r>
     </w:p>
     <w:p/>
@@ -379,6 +396,111 @@
       <w:r>
         <w:t>Obsahuje kreditní/debetní karty uživatele.</w:t>
       </w:r>
+      <w:r>
+        <w:t xml:space="preserve"> Vazba bude 1:N, kdy jeden uživatel může mít více karet.</w:t>
+      </w:r>
+    </w:p>
+    <w:p>
+      <w:pPr>
+        <w:pStyle w:val="Odstavecseseznamem"/>
+        <w:numPr>
+          <w:ilvl w:val="0"/>
+          <w:numId w:val="2"/>
+        </w:numPr>
+      </w:pPr>
+      <w:r>
+        <w:t>int Id</w:t>
+      </w:r>
+    </w:p>
+    <w:p>
+      <w:pPr>
+        <w:pStyle w:val="Odstavecseseznamem"/>
+        <w:numPr>
+          <w:ilvl w:val="0"/>
+          <w:numId w:val="2"/>
+        </w:numPr>
+      </w:pPr>
+      <w:r>
+        <w:t>int CardId</w:t>
+      </w:r>
+    </w:p>
+    <w:p>
+      <w:pPr>
+        <w:pStyle w:val="Odstavecseseznamem"/>
+        <w:numPr>
+          <w:ilvl w:val="0"/>
+          <w:numId w:val="2"/>
+        </w:numPr>
+      </w:pPr>
+      <w:r>
+        <w:t>string CardNumber</w:t>
+      </w:r>
+    </w:p>
+    <w:p>
+      <w:pPr>
+        <w:pStyle w:val="Odstavecseseznamem"/>
+        <w:numPr>
+          <w:ilvl w:val="0"/>
+          <w:numId w:val="2"/>
+        </w:numPr>
+      </w:pPr>
+      <w:r>
+        <w:t>Date CardExpiration</w:t>
+      </w:r>
+      <w:r>
+        <w:t>Date</w:t>
+      </w:r>
+    </w:p>
+    <w:p>
+      <w:pPr>
+        <w:pStyle w:val="Odstavecseseznamem"/>
+        <w:numPr>
+          <w:ilvl w:val="0"/>
+          <w:numId w:val="2"/>
+        </w:numPr>
+      </w:pPr>
+      <w:r>
+        <w:t>i</w:t>
+      </w:r>
+      <w:r>
+        <w:t>nt CardCode</w:t>
+      </w:r>
+    </w:p>
+    <w:p>
+      <w:pPr>
+        <w:pStyle w:val="Odstavecseseznamem"/>
+        <w:numPr>
+          <w:ilvl w:val="0"/>
+          <w:numId w:val="2"/>
+        </w:numPr>
+      </w:pPr>
+      <w:r>
+        <w:t>CardType Type</w:t>
+      </w:r>
+    </w:p>
+    <w:p>
+      <w:pPr>
+        <w:pStyle w:val="Odstavecseseznamem"/>
+        <w:numPr>
+          <w:ilvl w:val="0"/>
+          <w:numId w:val="2"/>
+        </w:numPr>
+      </w:pPr>
+      <w:r>
+        <w:t>[Foreign key] int UserId</w:t>
+      </w:r>
+    </w:p>
+    <w:p>
+      <w:pPr>
+        <w:pStyle w:val="Odstavecseseznamem"/>
+        <w:numPr>
+          <w:ilvl w:val="0"/>
+          <w:numId w:val="2"/>
+        </w:numPr>
+      </w:pPr>
+      <w:r>
+        <w:t>User User</w:t>
+      </w:r>
     </w:p>
     <w:p/>
     <w:p>
@@ -582,6 +704,7 @@
         </w:numPr>
       </w:pPr>
       <w:r>
+        <w:lastRenderedPageBreak/>
         <w:t>[Foreign key] int UserId</w:t>
       </w:r>
     </w:p>
@@ -1456,6 +1579,7 @@
   <w:style w:type="character" w:default="1" w:styleId="Standardnpsmoodstavce">
     <w:name w:val="Default Paragraph Font"/>
     <w:uiPriority w:val="1"/>
+    <w:semiHidden/>
     <w:unhideWhenUsed/>
   </w:style>
   <w:style w:type="table" w:default="1" w:styleId="Normlntabulka">

</xml_diff>

<commit_message>
Add service implementations for Bank, Card, Transaction
Added BankAppService, CardAppService, and TransactionAppService implementations to the Application layer. Updated document layout and related .vs metadata to reflect new and modified files. This improves separation of concerns and supports new business logic for banking operations.
</commit_message>
<xml_diff>
--- a/Návrh.docx
+++ b/Návrh.docx
@@ -65,7 +65,7 @@
           <w:r>
             <w:fldChar w:fldCharType="separate"/>
           </w:r>
-          <w:hyperlink w:anchor="_Toc212289046" w:history="1">
+          <w:hyperlink w:anchor="_Toc212296846" w:history="1">
             <w:r>
               <w:rPr>
                 <w:rStyle w:val="Hypertextovodkaz"/>
@@ -92,7 +92,7 @@
                 <w:noProof/>
                 <w:webHidden/>
               </w:rPr>
-              <w:instrText xml:space="preserve"> PAGEREF _Toc212289046 \h </w:instrText>
+              <w:instrText xml:space="preserve"> PAGEREF _Toc212296846 \h </w:instrText>
             </w:r>
             <w:r>
               <w:rPr>
@@ -135,7 +135,7 @@
               <w:lang w:eastAsia="cs-CZ"/>
             </w:rPr>
           </w:pPr>
-          <w:hyperlink w:anchor="_Toc212289047" w:history="1">
+          <w:hyperlink w:anchor="_Toc212296847" w:history="1">
             <w:r>
               <w:rPr>
                 <w:rStyle w:val="Hypertextovodkaz"/>
@@ -162,7 +162,7 @@
                 <w:noProof/>
                 <w:webHidden/>
               </w:rPr>
-              <w:instrText xml:space="preserve"> PAGEREF _Toc212289047 \h </w:instrText>
+              <w:instrText xml:space="preserve"> PAGEREF _Toc212296847 \h </w:instrText>
             </w:r>
             <w:r>
               <w:rPr>
@@ -205,7 +205,7 @@
               <w:lang w:eastAsia="cs-CZ"/>
             </w:rPr>
           </w:pPr>
-          <w:hyperlink w:anchor="_Toc212289048" w:history="1">
+          <w:hyperlink w:anchor="_Toc212296848" w:history="1">
             <w:r>
               <w:rPr>
                 <w:rStyle w:val="Hypertextovodkaz"/>
@@ -232,7 +232,7 @@
                 <w:noProof/>
                 <w:webHidden/>
               </w:rPr>
-              <w:instrText xml:space="preserve"> PAGEREF _Toc212289048 \h </w:instrText>
+              <w:instrText xml:space="preserve"> PAGEREF _Toc212296848 \h </w:instrText>
             </w:r>
             <w:r>
               <w:rPr>
@@ -275,7 +275,7 @@
               <w:lang w:eastAsia="cs-CZ"/>
             </w:rPr>
           </w:pPr>
-          <w:hyperlink w:anchor="_Toc212289049" w:history="1">
+          <w:hyperlink w:anchor="_Toc212296849" w:history="1">
             <w:r>
               <w:rPr>
                 <w:rStyle w:val="Hypertextovodkaz"/>
@@ -302,7 +302,7 @@
                 <w:noProof/>
                 <w:webHidden/>
               </w:rPr>
-              <w:instrText xml:space="preserve"> PAGEREF _Toc212289049 \h </w:instrText>
+              <w:instrText xml:space="preserve"> PAGEREF _Toc212296849 \h </w:instrText>
             </w:r>
             <w:r>
               <w:rPr>
@@ -345,7 +345,7 @@
               <w:lang w:eastAsia="cs-CZ"/>
             </w:rPr>
           </w:pPr>
-          <w:hyperlink w:anchor="_Toc212289050" w:history="1">
+          <w:hyperlink w:anchor="_Toc212296850" w:history="1">
             <w:r>
               <w:rPr>
                 <w:rStyle w:val="Hypertextovodkaz"/>
@@ -372,7 +372,7 @@
                 <w:noProof/>
                 <w:webHidden/>
               </w:rPr>
-              <w:instrText xml:space="preserve"> PAGEREF _Toc212289050 \h </w:instrText>
+              <w:instrText xml:space="preserve"> PAGEREF _Toc212296850 \h </w:instrText>
             </w:r>
             <w:r>
               <w:rPr>
@@ -415,7 +415,7 @@
               <w:lang w:eastAsia="cs-CZ"/>
             </w:rPr>
           </w:pPr>
-          <w:hyperlink w:anchor="_Toc212289051" w:history="1">
+          <w:hyperlink w:anchor="_Toc212296851" w:history="1">
             <w:r>
               <w:rPr>
                 <w:rStyle w:val="Hypertextovodkaz"/>
@@ -442,7 +442,7 @@
                 <w:noProof/>
                 <w:webHidden/>
               </w:rPr>
-              <w:instrText xml:space="preserve"> PAGEREF _Toc212289051 \h </w:instrText>
+              <w:instrText xml:space="preserve"> PAGEREF _Toc212296851 \h </w:instrText>
             </w:r>
             <w:r>
               <w:rPr>
@@ -474,76 +474,6 @@
           </w:hyperlink>
         </w:p>
         <w:p>
-          <w:pPr>
-            <w:pStyle w:val="Obsah2"/>
-            <w:tabs>
-              <w:tab w:val="right" w:leader="dot" w:pos="9062"/>
-            </w:tabs>
-            <w:rPr>
-              <w:rFonts w:eastAsiaTheme="minorEastAsia"/>
-              <w:noProof/>
-              <w:lang w:eastAsia="cs-CZ"/>
-            </w:rPr>
-          </w:pPr>
-          <w:hyperlink w:anchor="_Toc212289052" w:history="1">
-            <w:r>
-              <w:rPr>
-                <w:rStyle w:val="Hypertextovodkaz"/>
-                <w:noProof/>
-              </w:rPr>
-              <w:t>Historie přihlášení</w:t>
-            </w:r>
-            <w:r>
-              <w:rPr>
-                <w:noProof/>
-                <w:webHidden/>
-              </w:rPr>
-              <w:tab/>
-            </w:r>
-            <w:r>
-              <w:rPr>
-                <w:noProof/>
-                <w:webHidden/>
-              </w:rPr>
-              <w:fldChar w:fldCharType="begin"/>
-            </w:r>
-            <w:r>
-              <w:rPr>
-                <w:noProof/>
-                <w:webHidden/>
-              </w:rPr>
-              <w:instrText xml:space="preserve"> PAGEREF _Toc212289052 \h </w:instrText>
-            </w:r>
-            <w:r>
-              <w:rPr>
-                <w:noProof/>
-                <w:webHidden/>
-              </w:rPr>
-            </w:r>
-            <w:r>
-              <w:rPr>
-                <w:noProof/>
-                <w:webHidden/>
-              </w:rPr>
-              <w:fldChar w:fldCharType="separate"/>
-            </w:r>
-            <w:r>
-              <w:rPr>
-                <w:noProof/>
-                <w:webHidden/>
-              </w:rPr>
-              <w:t>4</w:t>
-            </w:r>
-            <w:r>
-              <w:rPr>
-                <w:noProof/>
-                <w:webHidden/>
-              </w:rPr>
-              <w:fldChar w:fldCharType="end"/>
-            </w:r>
-          </w:hyperlink>
-        </w:p>
-        <w:p>
           <w:r>
             <w:rPr>
               <w:b/>
@@ -559,7 +489,7 @@
       <w:pPr>
         <w:pStyle w:val="Nadpis1"/>
       </w:pPr>
-      <w:bookmarkStart w:id="0" w:name="_Toc212289046"/>
+      <w:bookmarkStart w:id="0" w:name="_Toc212296846"/>
       <w:r>
         <w:t>Funkční požadavky</w:t>
       </w:r>
@@ -576,7 +506,7 @@
         <w:t xml:space="preserve"> Uživatel bude mít možnost zobrazit své bankovní účty. V každém bankovním účtu bude mít veden přehled transakcí, bankovních karet přiřazených k účtu. Bude mít možnost skrze bankovní účet provádět platby a přijímat platby.</w:t>
       </w:r>
       <w:r>
-        <w:t xml:space="preserve"> Dále bude evidována i historie přihlášení k bankovnímu účtu.</w:t>
+        <w:t xml:space="preserve"> Každý bankovní účet bude přiřazen ke specifické bance.</w:t>
       </w:r>
     </w:p>
     <w:p/>
@@ -584,7 +514,7 @@
       <w:pPr>
         <w:pStyle w:val="Nadpis1"/>
       </w:pPr>
-      <w:bookmarkStart w:id="1" w:name="_Toc212289047"/>
+      <w:bookmarkStart w:id="1" w:name="_Toc212296847"/>
       <w:r>
         <w:t>Entity</w:t>
       </w:r>
@@ -599,7 +529,7 @@
       <w:pPr>
         <w:pStyle w:val="Nadpis2"/>
       </w:pPr>
-      <w:bookmarkStart w:id="2" w:name="_Toc212289048"/>
+      <w:bookmarkStart w:id="2" w:name="_Toc212296848"/>
       <w:r>
         <w:t>Uživatel</w:t>
       </w:r>
@@ -1420,7 +1350,6 @@
           <w:szCs w:val="19"/>
           <w:highlight w:val="white"/>
         </w:rPr>
-        <w:lastRenderedPageBreak/>
         <w:t xml:space="preserve">    </w:t>
       </w:r>
       <w:r>
@@ -1556,6 +1485,7 @@
           <w:szCs w:val="19"/>
           <w:highlight w:val="white"/>
         </w:rPr>
+        <w:lastRenderedPageBreak/>
         <w:t xml:space="preserve">    </w:t>
       </w:r>
       <w:r>
@@ -2958,7 +2888,7 @@
       <w:pPr>
         <w:pStyle w:val="Nadpis2"/>
       </w:pPr>
-      <w:bookmarkStart w:id="3" w:name="_Toc212289049"/>
+      <w:bookmarkStart w:id="3" w:name="_Toc212296849"/>
       <w:r>
         <w:t>Účet</w:t>
       </w:r>
@@ -4928,7 +4858,7 @@
       <w:pPr>
         <w:pStyle w:val="Nadpis2"/>
       </w:pPr>
-      <w:bookmarkStart w:id="4" w:name="_Toc212289050"/>
+      <w:bookmarkStart w:id="4" w:name="_Toc212296850"/>
       <w:r>
         <w:t>Karty</w:t>
       </w:r>
@@ -5066,7 +4996,6 @@
           <w:szCs w:val="19"/>
           <w:highlight w:val="white"/>
         </w:rPr>
-        <w:lastRenderedPageBreak/>
         <w:t>{</w:t>
       </w:r>
     </w:p>
@@ -6798,7 +6727,7 @@
       <w:pPr>
         <w:pStyle w:val="Nadpis2"/>
       </w:pPr>
-      <w:bookmarkStart w:id="5" w:name="_Toc212289051"/>
+      <w:bookmarkStart w:id="5" w:name="_Toc212296851"/>
       <w:r>
         <w:t>Transakce</w:t>
       </w:r>
@@ -9198,31 +9127,6 @@
           <w:highlight w:val="white"/>
         </w:rPr>
         <w:t>}</w:t>
-      </w:r>
-    </w:p>
-    <w:p/>
-    <w:p>
-      <w:pPr>
-        <w:pStyle w:val="Nadpis2"/>
-      </w:pPr>
-      <w:bookmarkStart w:id="6" w:name="_Toc212289052"/>
-      <w:r>
-        <w:lastRenderedPageBreak/>
-        <w:t>Historie přihlášení</w:t>
-      </w:r>
-      <w:bookmarkEnd w:id="6"/>
-    </w:p>
-    <w:p>
-      <w:r>
-        <w:t xml:space="preserve">Obsahuje informace o přihlášení uživatele. Vazba na uživatele typu 1:N. Jeden uživatel má N záznamů. Nazvána </w:t>
-      </w:r>
-      <w:proofErr w:type="spellStart"/>
-      <w:r>
-        <w:t>LoginHistory</w:t>
-      </w:r>
-      <w:proofErr w:type="spellEnd"/>
-      <w:r>
-        <w:t>.</w:t>
       </w:r>
     </w:p>
     <w:sectPr>

</xml_diff>

<commit_message>
Upravení dokumentace v souboru .docx
Reordered and added entries in DocumentLayout.json and DocumentLayout.backup.json to reflect recent changes in opened files, including Bank.cs. Updated Visual Studio workspace and Copilot index metadata files to match the current session state.
</commit_message>
<xml_diff>
--- a/Návrh.docx
+++ b/Návrh.docx
@@ -65,7 +65,7 @@
           <w:r>
             <w:fldChar w:fldCharType="separate"/>
           </w:r>
-          <w:hyperlink w:anchor="_Toc212296846" w:history="1">
+          <w:hyperlink w:anchor="_Toc212306794" w:history="1">
             <w:r>
               <w:rPr>
                 <w:rStyle w:val="Hypertextovodkaz"/>
@@ -92,7 +92,7 @@
                 <w:noProof/>
                 <w:webHidden/>
               </w:rPr>
-              <w:instrText xml:space="preserve"> PAGEREF _Toc212296846 \h </w:instrText>
+              <w:instrText xml:space="preserve"> PAGEREF _Toc212306794 \h </w:instrText>
             </w:r>
             <w:r>
               <w:rPr>
@@ -135,7 +135,7 @@
               <w:lang w:eastAsia="cs-CZ"/>
             </w:rPr>
           </w:pPr>
-          <w:hyperlink w:anchor="_Toc212296847" w:history="1">
+          <w:hyperlink w:anchor="_Toc212306795" w:history="1">
             <w:r>
               <w:rPr>
                 <w:rStyle w:val="Hypertextovodkaz"/>
@@ -162,7 +162,7 @@
                 <w:noProof/>
                 <w:webHidden/>
               </w:rPr>
-              <w:instrText xml:space="preserve"> PAGEREF _Toc212296847 \h </w:instrText>
+              <w:instrText xml:space="preserve"> PAGEREF _Toc212306795 \h </w:instrText>
             </w:r>
             <w:r>
               <w:rPr>
@@ -205,7 +205,7 @@
               <w:lang w:eastAsia="cs-CZ"/>
             </w:rPr>
           </w:pPr>
-          <w:hyperlink w:anchor="_Toc212296848" w:history="1">
+          <w:hyperlink w:anchor="_Toc212306796" w:history="1">
             <w:r>
               <w:rPr>
                 <w:rStyle w:val="Hypertextovodkaz"/>
@@ -232,7 +232,7 @@
                 <w:noProof/>
                 <w:webHidden/>
               </w:rPr>
-              <w:instrText xml:space="preserve"> PAGEREF _Toc212296848 \h </w:instrText>
+              <w:instrText xml:space="preserve"> PAGEREF _Toc212306796 \h </w:instrText>
             </w:r>
             <w:r>
               <w:rPr>
@@ -275,7 +275,7 @@
               <w:lang w:eastAsia="cs-CZ"/>
             </w:rPr>
           </w:pPr>
-          <w:hyperlink w:anchor="_Toc212296849" w:history="1">
+          <w:hyperlink w:anchor="_Toc212306797" w:history="1">
             <w:r>
               <w:rPr>
                 <w:rStyle w:val="Hypertextovodkaz"/>
@@ -302,7 +302,7 @@
                 <w:noProof/>
                 <w:webHidden/>
               </w:rPr>
-              <w:instrText xml:space="preserve"> PAGEREF _Toc212296849 \h </w:instrText>
+              <w:instrText xml:space="preserve"> PAGEREF _Toc212306797 \h </w:instrText>
             </w:r>
             <w:r>
               <w:rPr>
@@ -345,7 +345,7 @@
               <w:lang w:eastAsia="cs-CZ"/>
             </w:rPr>
           </w:pPr>
-          <w:hyperlink w:anchor="_Toc212296850" w:history="1">
+          <w:hyperlink w:anchor="_Toc212306798" w:history="1">
             <w:r>
               <w:rPr>
                 <w:rStyle w:val="Hypertextovodkaz"/>
@@ -372,7 +372,7 @@
                 <w:noProof/>
                 <w:webHidden/>
               </w:rPr>
-              <w:instrText xml:space="preserve"> PAGEREF _Toc212296850 \h </w:instrText>
+              <w:instrText xml:space="preserve"> PAGEREF _Toc212306798 \h </w:instrText>
             </w:r>
             <w:r>
               <w:rPr>
@@ -415,7 +415,7 @@
               <w:lang w:eastAsia="cs-CZ"/>
             </w:rPr>
           </w:pPr>
-          <w:hyperlink w:anchor="_Toc212296851" w:history="1">
+          <w:hyperlink w:anchor="_Toc212306799" w:history="1">
             <w:r>
               <w:rPr>
                 <w:rStyle w:val="Hypertextovodkaz"/>
@@ -442,7 +442,7 @@
                 <w:noProof/>
                 <w:webHidden/>
               </w:rPr>
-              <w:instrText xml:space="preserve"> PAGEREF _Toc212296851 \h </w:instrText>
+              <w:instrText xml:space="preserve"> PAGEREF _Toc212306799 \h </w:instrText>
             </w:r>
             <w:r>
               <w:rPr>
@@ -474,6 +474,76 @@
           </w:hyperlink>
         </w:p>
         <w:p>
+          <w:pPr>
+            <w:pStyle w:val="Obsah2"/>
+            <w:tabs>
+              <w:tab w:val="right" w:leader="dot" w:pos="9062"/>
+            </w:tabs>
+            <w:rPr>
+              <w:rFonts w:eastAsiaTheme="minorEastAsia"/>
+              <w:noProof/>
+              <w:lang w:eastAsia="cs-CZ"/>
+            </w:rPr>
+          </w:pPr>
+          <w:hyperlink w:anchor="_Toc212306800" w:history="1">
+            <w:r>
+              <w:rPr>
+                <w:rStyle w:val="Hypertextovodkaz"/>
+                <w:noProof/>
+              </w:rPr>
+              <w:t>Banka</w:t>
+            </w:r>
+            <w:r>
+              <w:rPr>
+                <w:noProof/>
+                <w:webHidden/>
+              </w:rPr>
+              <w:tab/>
+            </w:r>
+            <w:r>
+              <w:rPr>
+                <w:noProof/>
+                <w:webHidden/>
+              </w:rPr>
+              <w:fldChar w:fldCharType="begin"/>
+            </w:r>
+            <w:r>
+              <w:rPr>
+                <w:noProof/>
+                <w:webHidden/>
+              </w:rPr>
+              <w:instrText xml:space="preserve"> PAGEREF _Toc212306800 \h </w:instrText>
+            </w:r>
+            <w:r>
+              <w:rPr>
+                <w:noProof/>
+                <w:webHidden/>
+              </w:rPr>
+            </w:r>
+            <w:r>
+              <w:rPr>
+                <w:noProof/>
+                <w:webHidden/>
+              </w:rPr>
+              <w:fldChar w:fldCharType="separate"/>
+            </w:r>
+            <w:r>
+              <w:rPr>
+                <w:noProof/>
+                <w:webHidden/>
+              </w:rPr>
+              <w:t>4</w:t>
+            </w:r>
+            <w:r>
+              <w:rPr>
+                <w:noProof/>
+                <w:webHidden/>
+              </w:rPr>
+              <w:fldChar w:fldCharType="end"/>
+            </w:r>
+          </w:hyperlink>
+        </w:p>
+        <w:p>
           <w:r>
             <w:rPr>
               <w:b/>
@@ -489,7 +559,7 @@
       <w:pPr>
         <w:pStyle w:val="Nadpis1"/>
       </w:pPr>
-      <w:bookmarkStart w:id="0" w:name="_Toc212296846"/>
+      <w:bookmarkStart w:id="0" w:name="_Toc212306794"/>
       <w:r>
         <w:t>Funkční požadavky</w:t>
       </w:r>
@@ -500,21 +570,40 @@
         <w:t>Aplikace bude podporovat registraci a přihlašování uživatele. Vytváření bankovních účtů</w:t>
       </w:r>
       <w:r>
-        <w:t>, transakcí, karet uživatelů a zobrazování historie transakcí.</w:t>
-      </w:r>
-      <w:r>
-        <w:t xml:space="preserve"> Uživatel bude mít možnost zobrazit své bankovní účty. V každém bankovním účtu bude mít veden přehled transakcí, bankovních karet přiřazených k účtu. Bude mít možnost skrze bankovní účet provádět platby a přijímat platby.</w:t>
-      </w:r>
-      <w:r>
-        <w:t xml:space="preserve"> Každý bankovní účet bude přiřazen ke specifické bance.</w:t>
+        <w:t xml:space="preserve">, transakcí, </w:t>
+      </w:r>
+      <w:r>
+        <w:t xml:space="preserve">bankovních </w:t>
+      </w:r>
+      <w:r>
+        <w:t>karet uživatelů a zobrazování historie transakcí.</w:t>
+      </w:r>
+      <w:r>
+        <w:t xml:space="preserve"> Uživatel bude mít možnost zobrazit své bankovní účty</w:t>
+      </w:r>
+      <w:r>
+        <w:t>, své bankovní karty a svou historii transakcí</w:t>
+      </w:r>
+      <w:r>
+        <w:t>. Bude mít možnost skrze bankovní účet provádět platby a přijímat platby.</w:t>
+      </w:r>
+      <w:r>
+        <w:t xml:space="preserve"> Každý bankovní účet bude přiřazen ke specifické bance</w:t>
+      </w:r>
+      <w:r>
+        <w:t>, tím pádem bude mít uživatel možnost mít účet u různých bank.</w:t>
       </w:r>
     </w:p>
-    <w:p/>
     <w:p>
+      <w:r>
+        <w:t>Uživatel typu Admin bude mít oprávnění vytvářet nové bankovní účty, nové platební karty a bude mít možnost spravovat uživatele v internetovém bankovnictví včetně jejich bankovních účtů a bankovních karet.</w:t>
+      </w:r>
+    </w:p>
+    <w:p>
       <w:pPr>
         <w:pStyle w:val="Nadpis1"/>
       </w:pPr>
-      <w:bookmarkStart w:id="1" w:name="_Toc212296847"/>
+      <w:bookmarkStart w:id="1" w:name="_Toc212306795"/>
       <w:r>
         <w:t>Entity</w:t>
       </w:r>
@@ -529,7 +618,7 @@
       <w:pPr>
         <w:pStyle w:val="Nadpis2"/>
       </w:pPr>
-      <w:bookmarkStart w:id="2" w:name="_Toc212296848"/>
+      <w:bookmarkStart w:id="2" w:name="_Toc212306796"/>
       <w:r>
         <w:t>Uživatel</w:t>
       </w:r>
@@ -537,10 +626,13 @@
     </w:p>
     <w:p>
       <w:r>
-        <w:t>Uživatel má bankovní účty, transakce a historii přihlášení.</w:t>
-      </w:r>
-      <w:r>
-        <w:t xml:space="preserve"> Nazvána User.</w:t>
+        <w:t>Uživatel má bankovní účty</w:t>
+      </w:r>
+      <w:r>
+        <w:t xml:space="preserve"> propojené vazbou 1:N</w:t>
+      </w:r>
+      <w:r>
+        <w:t>.</w:t>
       </w:r>
     </w:p>
     <w:p>
@@ -802,6 +894,7 @@
           <w:szCs w:val="19"/>
           <w:highlight w:val="white"/>
         </w:rPr>
+        <w:lastRenderedPageBreak/>
         <w:t xml:space="preserve">    </w:t>
       </w:r>
       <w:r>
@@ -1485,7 +1578,6 @@
           <w:szCs w:val="19"/>
           <w:highlight w:val="white"/>
         </w:rPr>
-        <w:lastRenderedPageBreak/>
         <w:t xml:space="preserve">    </w:t>
       </w:r>
       <w:r>
@@ -2404,9 +2496,20 @@
           <w:szCs w:val="19"/>
           <w:highlight w:val="white"/>
         </w:rPr>
-        <w:t>IList</w:t>
-      </w:r>
-      <w:proofErr w:type="spellEnd"/>
+        <w:t>ICollection</w:t>
+      </w:r>
+      <w:proofErr w:type="spellEnd"/>
+      <w:r>
+        <w:rPr>
+          <w:rFonts w:ascii="Cascadia Mono" w:hAnsi="Cascadia Mono" w:cs="Cascadia Mono"/>
+          <w:color w:val="000000"/>
+          <w:kern w:val="0"/>
+          <w:sz w:val="19"/>
+          <w:szCs w:val="19"/>
+          <w:highlight w:val="white"/>
+        </w:rPr>
+        <w:t xml:space="preserve"> </w:t>
+      </w:r>
       <w:r>
         <w:rPr>
           <w:rFonts w:ascii="Cascadia Mono" w:hAnsi="Cascadia Mono" w:cs="Cascadia Mono"/>
@@ -2888,7 +2991,7 @@
       <w:pPr>
         <w:pStyle w:val="Nadpis2"/>
       </w:pPr>
-      <w:bookmarkStart w:id="3" w:name="_Toc212296849"/>
+      <w:bookmarkStart w:id="3" w:name="_Toc212306797"/>
       <w:r>
         <w:t>Účet</w:t>
       </w:r>
@@ -2896,30 +2999,34 @@
     </w:p>
     <w:p>
       <w:r>
-        <w:t xml:space="preserve">Obsahuje relaci k uživateli. Vazba bude typu 1:N, kdy jeden uživatel </w:t>
+        <w:t>Obsahuje relaci k</w:t>
+      </w:r>
+      <w:r>
+        <w:t> </w:t>
+      </w:r>
+      <w:r>
+        <w:t>uživateli</w:t>
+      </w:r>
+      <w:r>
+        <w:t>, bankovním kartám a transakcím</w:t>
+      </w:r>
+      <w:r>
+        <w:t xml:space="preserve">. Vazba bude typu 1:N, kdy jeden uživatel </w:t>
       </w:r>
       <w:r>
         <w:t>bude mít N</w:t>
       </w:r>
       <w:r>
-        <w:t xml:space="preserve"> bankovních účtů.</w:t>
-      </w:r>
-      <w:r>
-        <w:t xml:space="preserve"> Nazvána </w:t>
-      </w:r>
-      <w:proofErr w:type="spellStart"/>
-      <w:r>
-        <w:t>A</w:t>
-      </w:r>
-      <w:r>
-        <w:t>c</w:t>
-      </w:r>
-      <w:r>
-        <w:t>count</w:t>
-      </w:r>
-      <w:proofErr w:type="spellEnd"/>
-      <w:r>
-        <w:t>.</w:t>
+        <w:t xml:space="preserve"> bankovních účtů</w:t>
+      </w:r>
+      <w:r>
+        <w:t>. Jeden bankovní účet bude mít N bankovních karet a</w:t>
+      </w:r>
+      <w:r>
+        <w:t xml:space="preserve"> N</w:t>
+      </w:r>
+      <w:r>
+        <w:t xml:space="preserve"> transakcí.</w:t>
       </w:r>
     </w:p>
     <w:p/>
@@ -4424,7 +4531,18 @@
           <w:szCs w:val="19"/>
           <w:highlight w:val="white"/>
         </w:rPr>
-        <w:t>IList</w:t>
+        <w:t>I</w:t>
+      </w:r>
+      <w:r>
+        <w:rPr>
+          <w:rFonts w:ascii="Cascadia Mono" w:hAnsi="Cascadia Mono" w:cs="Cascadia Mono"/>
+          <w:color w:val="2B91AF"/>
+          <w:kern w:val="0"/>
+          <w:sz w:val="19"/>
+          <w:szCs w:val="19"/>
+          <w:highlight w:val="white"/>
+        </w:rPr>
+        <w:t>Collection</w:t>
       </w:r>
       <w:proofErr w:type="spellEnd"/>
       <w:r>
@@ -4661,9 +4779,20 @@
           <w:szCs w:val="19"/>
           <w:highlight w:val="white"/>
         </w:rPr>
-        <w:t>IList</w:t>
-      </w:r>
-      <w:proofErr w:type="spellEnd"/>
+        <w:t>ICollection</w:t>
+      </w:r>
+      <w:proofErr w:type="spellEnd"/>
+      <w:r>
+        <w:rPr>
+          <w:rFonts w:ascii="Cascadia Mono" w:hAnsi="Cascadia Mono" w:cs="Cascadia Mono"/>
+          <w:color w:val="000000"/>
+          <w:kern w:val="0"/>
+          <w:sz w:val="19"/>
+          <w:szCs w:val="19"/>
+          <w:highlight w:val="white"/>
+        </w:rPr>
+        <w:t xml:space="preserve"> </w:t>
+      </w:r>
       <w:r>
         <w:rPr>
           <w:rFonts w:ascii="Cascadia Mono" w:hAnsi="Cascadia Mono" w:cs="Cascadia Mono"/>
@@ -4858,7 +4987,7 @@
       <w:pPr>
         <w:pStyle w:val="Nadpis2"/>
       </w:pPr>
-      <w:bookmarkStart w:id="4" w:name="_Toc212296850"/>
+      <w:bookmarkStart w:id="4" w:name="_Toc212306798"/>
       <w:r>
         <w:t>Karty</w:t>
       </w:r>
@@ -4882,17 +5011,6 @@
       </w:r>
       <w:r>
         <w:t xml:space="preserve"> může mít více karet.</w:t>
-      </w:r>
-      <w:r>
-        <w:t xml:space="preserve"> Nazvána </w:t>
-      </w:r>
-      <w:proofErr w:type="spellStart"/>
-      <w:r>
-        <w:t>Card</w:t>
-      </w:r>
-      <w:proofErr w:type="spellEnd"/>
-      <w:r>
-        <w:t>.</w:t>
       </w:r>
     </w:p>
     <w:p/>
@@ -6727,7 +6845,7 @@
       <w:pPr>
         <w:pStyle w:val="Nadpis2"/>
       </w:pPr>
-      <w:bookmarkStart w:id="5" w:name="_Toc212296851"/>
+      <w:bookmarkStart w:id="5" w:name="_Toc212306799"/>
       <w:r>
         <w:t>Transakce</w:t>
       </w:r>
@@ -6736,17 +6854,6 @@
     <w:p>
       <w:r>
         <w:t>Obsahuje relaci k bankovním účtům. Vazba bude typu 1:N, kdy jeden bankovní účet bude mít N transakcí.</w:t>
-      </w:r>
-      <w:r>
-        <w:t xml:space="preserve"> Nazvána </w:t>
-      </w:r>
-      <w:proofErr w:type="spellStart"/>
-      <w:r>
-        <w:t>Transaction</w:t>
-      </w:r>
-      <w:proofErr w:type="spellEnd"/>
-      <w:r>
-        <w:t>.</w:t>
       </w:r>
     </w:p>
     <w:p/>
@@ -9114,6 +9221,1205 @@
           <w:highlight w:val="white"/>
         </w:rPr>
         <w:t>; }</w:t>
+      </w:r>
+    </w:p>
+    <w:p>
+      <w:pPr>
+        <w:rPr>
+          <w:rFonts w:ascii="Cascadia Mono" w:hAnsi="Cascadia Mono" w:cs="Cascadia Mono"/>
+          <w:color w:val="000000"/>
+          <w:kern w:val="0"/>
+          <w:sz w:val="19"/>
+          <w:szCs w:val="19"/>
+        </w:rPr>
+      </w:pPr>
+      <w:r>
+        <w:rPr>
+          <w:rFonts w:ascii="Cascadia Mono" w:hAnsi="Cascadia Mono" w:cs="Cascadia Mono"/>
+          <w:color w:val="000000"/>
+          <w:kern w:val="0"/>
+          <w:sz w:val="19"/>
+          <w:szCs w:val="19"/>
+          <w:highlight w:val="white"/>
+        </w:rPr>
+        <w:t>}</w:t>
+      </w:r>
+    </w:p>
+    <w:p>
+      <w:pPr>
+        <w:rPr>
+          <w:rFonts w:ascii="Cascadia Mono" w:hAnsi="Cascadia Mono" w:cs="Cascadia Mono"/>
+          <w:color w:val="000000"/>
+          <w:kern w:val="0"/>
+          <w:sz w:val="19"/>
+          <w:szCs w:val="19"/>
+        </w:rPr>
+      </w:pPr>
+    </w:p>
+    <w:p>
+      <w:pPr>
+        <w:pStyle w:val="Nadpis2"/>
+      </w:pPr>
+      <w:bookmarkStart w:id="6" w:name="_Toc212306800"/>
+      <w:r>
+        <w:lastRenderedPageBreak/>
+        <w:t>Banka</w:t>
+      </w:r>
+      <w:bookmarkEnd w:id="6"/>
+    </w:p>
+    <w:p>
+      <w:r>
+        <w:t>Obsahuje bankovní účty a jsou vázány vazbou typu 1:N, kdy jeden bankovní účet může mít pouze jednu banku, ale banka má pod sebou N bankovních účtů.</w:t>
+      </w:r>
+    </w:p>
+    <w:p/>
+    <w:p>
+      <w:pPr>
+        <w:autoSpaceDE w:val="0"/>
+        <w:autoSpaceDN w:val="0"/>
+        <w:adjustRightInd w:val="0"/>
+        <w:spacing w:after="0" w:line="240" w:lineRule="auto"/>
+        <w:rPr>
+          <w:rFonts w:ascii="Cascadia Mono" w:hAnsi="Cascadia Mono" w:cs="Cascadia Mono"/>
+          <w:color w:val="2B91AF"/>
+          <w:kern w:val="0"/>
+          <w:sz w:val="19"/>
+          <w:szCs w:val="19"/>
+          <w:highlight w:val="white"/>
+        </w:rPr>
+      </w:pPr>
+      <w:r>
+        <w:rPr>
+          <w:rFonts w:ascii="Cascadia Mono" w:hAnsi="Cascadia Mono" w:cs="Cascadia Mono"/>
+          <w:color w:val="0000FF"/>
+          <w:kern w:val="0"/>
+          <w:sz w:val="19"/>
+          <w:szCs w:val="19"/>
+          <w:highlight w:val="white"/>
+        </w:rPr>
+        <w:t>public</w:t>
+      </w:r>
+      <w:r>
+        <w:rPr>
+          <w:rFonts w:ascii="Cascadia Mono" w:hAnsi="Cascadia Mono" w:cs="Cascadia Mono"/>
+          <w:color w:val="000000"/>
+          <w:kern w:val="0"/>
+          <w:sz w:val="19"/>
+          <w:szCs w:val="19"/>
+          <w:highlight w:val="white"/>
+        </w:rPr>
+        <w:t xml:space="preserve"> </w:t>
+      </w:r>
+      <w:proofErr w:type="spellStart"/>
+      <w:r>
+        <w:rPr>
+          <w:rFonts w:ascii="Cascadia Mono" w:hAnsi="Cascadia Mono" w:cs="Cascadia Mono"/>
+          <w:color w:val="0000FF"/>
+          <w:kern w:val="0"/>
+          <w:sz w:val="19"/>
+          <w:szCs w:val="19"/>
+          <w:highlight w:val="white"/>
+        </w:rPr>
+        <w:t>class</w:t>
+      </w:r>
+      <w:proofErr w:type="spellEnd"/>
+      <w:r>
+        <w:rPr>
+          <w:rFonts w:ascii="Cascadia Mono" w:hAnsi="Cascadia Mono" w:cs="Cascadia Mono"/>
+          <w:color w:val="000000"/>
+          <w:kern w:val="0"/>
+          <w:sz w:val="19"/>
+          <w:szCs w:val="19"/>
+          <w:highlight w:val="white"/>
+        </w:rPr>
+        <w:t xml:space="preserve"> </w:t>
+      </w:r>
+      <w:r>
+        <w:rPr>
+          <w:rFonts w:ascii="Cascadia Mono" w:hAnsi="Cascadia Mono" w:cs="Cascadia Mono"/>
+          <w:color w:val="2B91AF"/>
+          <w:kern w:val="0"/>
+          <w:sz w:val="19"/>
+          <w:szCs w:val="19"/>
+          <w:highlight w:val="white"/>
+        </w:rPr>
+        <w:t>Bank</w:t>
+      </w:r>
+    </w:p>
+    <w:p>
+      <w:pPr>
+        <w:autoSpaceDE w:val="0"/>
+        <w:autoSpaceDN w:val="0"/>
+        <w:adjustRightInd w:val="0"/>
+        <w:spacing w:after="0" w:line="240" w:lineRule="auto"/>
+        <w:rPr>
+          <w:rFonts w:ascii="Cascadia Mono" w:hAnsi="Cascadia Mono" w:cs="Cascadia Mono"/>
+          <w:color w:val="000000"/>
+          <w:kern w:val="0"/>
+          <w:sz w:val="19"/>
+          <w:szCs w:val="19"/>
+          <w:highlight w:val="white"/>
+        </w:rPr>
+      </w:pPr>
+      <w:r>
+        <w:rPr>
+          <w:rFonts w:ascii="Cascadia Mono" w:hAnsi="Cascadia Mono" w:cs="Cascadia Mono"/>
+          <w:color w:val="000000"/>
+          <w:kern w:val="0"/>
+          <w:sz w:val="19"/>
+          <w:szCs w:val="19"/>
+          <w:highlight w:val="white"/>
+        </w:rPr>
+        <w:t>{</w:t>
+      </w:r>
+    </w:p>
+    <w:p>
+      <w:pPr>
+        <w:autoSpaceDE w:val="0"/>
+        <w:autoSpaceDN w:val="0"/>
+        <w:adjustRightInd w:val="0"/>
+        <w:spacing w:after="0" w:line="240" w:lineRule="auto"/>
+        <w:rPr>
+          <w:rFonts w:ascii="Cascadia Mono" w:hAnsi="Cascadia Mono" w:cs="Cascadia Mono"/>
+          <w:color w:val="000000"/>
+          <w:kern w:val="0"/>
+          <w:sz w:val="19"/>
+          <w:szCs w:val="19"/>
+          <w:highlight w:val="white"/>
+        </w:rPr>
+      </w:pPr>
+      <w:r>
+        <w:rPr>
+          <w:rFonts w:ascii="Cascadia Mono" w:hAnsi="Cascadia Mono" w:cs="Cascadia Mono"/>
+          <w:color w:val="000000"/>
+          <w:kern w:val="0"/>
+          <w:sz w:val="19"/>
+          <w:szCs w:val="19"/>
+          <w:highlight w:val="white"/>
+        </w:rPr>
+        <w:t xml:space="preserve">    </w:t>
+      </w:r>
+      <w:r>
+        <w:rPr>
+          <w:rFonts w:ascii="Cascadia Mono" w:hAnsi="Cascadia Mono" w:cs="Cascadia Mono"/>
+          <w:color w:val="0000FF"/>
+          <w:kern w:val="0"/>
+          <w:sz w:val="19"/>
+          <w:szCs w:val="19"/>
+          <w:highlight w:val="white"/>
+        </w:rPr>
+        <w:t>public</w:t>
+      </w:r>
+      <w:r>
+        <w:rPr>
+          <w:rFonts w:ascii="Cascadia Mono" w:hAnsi="Cascadia Mono" w:cs="Cascadia Mono"/>
+          <w:color w:val="000000"/>
+          <w:kern w:val="0"/>
+          <w:sz w:val="19"/>
+          <w:szCs w:val="19"/>
+          <w:highlight w:val="white"/>
+        </w:rPr>
+        <w:t xml:space="preserve"> </w:t>
+      </w:r>
+      <w:proofErr w:type="spellStart"/>
+      <w:r>
+        <w:rPr>
+          <w:rFonts w:ascii="Cascadia Mono" w:hAnsi="Cascadia Mono" w:cs="Cascadia Mono"/>
+          <w:color w:val="0000FF"/>
+          <w:kern w:val="0"/>
+          <w:sz w:val="19"/>
+          <w:szCs w:val="19"/>
+          <w:highlight w:val="white"/>
+        </w:rPr>
+        <w:t>int</w:t>
+      </w:r>
+      <w:proofErr w:type="spellEnd"/>
+      <w:r>
+        <w:rPr>
+          <w:rFonts w:ascii="Cascadia Mono" w:hAnsi="Cascadia Mono" w:cs="Cascadia Mono"/>
+          <w:color w:val="000000"/>
+          <w:kern w:val="0"/>
+          <w:sz w:val="19"/>
+          <w:szCs w:val="19"/>
+          <w:highlight w:val="white"/>
+        </w:rPr>
+        <w:t xml:space="preserve"> Id { </w:t>
+      </w:r>
+      <w:proofErr w:type="spellStart"/>
+      <w:r>
+        <w:rPr>
+          <w:rFonts w:ascii="Cascadia Mono" w:hAnsi="Cascadia Mono" w:cs="Cascadia Mono"/>
+          <w:color w:val="0000FF"/>
+          <w:kern w:val="0"/>
+          <w:sz w:val="19"/>
+          <w:szCs w:val="19"/>
+          <w:highlight w:val="white"/>
+        </w:rPr>
+        <w:t>get</w:t>
+      </w:r>
+      <w:proofErr w:type="spellEnd"/>
+      <w:r>
+        <w:rPr>
+          <w:rFonts w:ascii="Cascadia Mono" w:hAnsi="Cascadia Mono" w:cs="Cascadia Mono"/>
+          <w:color w:val="000000"/>
+          <w:kern w:val="0"/>
+          <w:sz w:val="19"/>
+          <w:szCs w:val="19"/>
+          <w:highlight w:val="white"/>
+        </w:rPr>
+        <w:t xml:space="preserve">; </w:t>
+      </w:r>
+      <w:r>
+        <w:rPr>
+          <w:rFonts w:ascii="Cascadia Mono" w:hAnsi="Cascadia Mono" w:cs="Cascadia Mono"/>
+          <w:color w:val="0000FF"/>
+          <w:kern w:val="0"/>
+          <w:sz w:val="19"/>
+          <w:szCs w:val="19"/>
+          <w:highlight w:val="white"/>
+        </w:rPr>
+        <w:t>set</w:t>
+      </w:r>
+      <w:r>
+        <w:rPr>
+          <w:rFonts w:ascii="Cascadia Mono" w:hAnsi="Cascadia Mono" w:cs="Cascadia Mono"/>
+          <w:color w:val="000000"/>
+          <w:kern w:val="0"/>
+          <w:sz w:val="19"/>
+          <w:szCs w:val="19"/>
+          <w:highlight w:val="white"/>
+        </w:rPr>
+        <w:t>; }</w:t>
+      </w:r>
+    </w:p>
+    <w:p>
+      <w:pPr>
+        <w:autoSpaceDE w:val="0"/>
+        <w:autoSpaceDN w:val="0"/>
+        <w:adjustRightInd w:val="0"/>
+        <w:spacing w:after="0" w:line="240" w:lineRule="auto"/>
+        <w:rPr>
+          <w:rFonts w:ascii="Cascadia Mono" w:hAnsi="Cascadia Mono" w:cs="Cascadia Mono"/>
+          <w:color w:val="000000"/>
+          <w:kern w:val="0"/>
+          <w:sz w:val="19"/>
+          <w:szCs w:val="19"/>
+          <w:highlight w:val="white"/>
+        </w:rPr>
+      </w:pPr>
+    </w:p>
+    <w:p>
+      <w:pPr>
+        <w:autoSpaceDE w:val="0"/>
+        <w:autoSpaceDN w:val="0"/>
+        <w:adjustRightInd w:val="0"/>
+        <w:spacing w:after="0" w:line="240" w:lineRule="auto"/>
+        <w:rPr>
+          <w:rFonts w:ascii="Cascadia Mono" w:hAnsi="Cascadia Mono" w:cs="Cascadia Mono"/>
+          <w:color w:val="008000"/>
+          <w:kern w:val="0"/>
+          <w:sz w:val="19"/>
+          <w:szCs w:val="19"/>
+          <w:highlight w:val="white"/>
+        </w:rPr>
+      </w:pPr>
+      <w:r>
+        <w:rPr>
+          <w:rFonts w:ascii="Cascadia Mono" w:hAnsi="Cascadia Mono" w:cs="Cascadia Mono"/>
+          <w:color w:val="000000"/>
+          <w:kern w:val="0"/>
+          <w:sz w:val="19"/>
+          <w:szCs w:val="19"/>
+          <w:highlight w:val="white"/>
+        </w:rPr>
+        <w:t xml:space="preserve">    </w:t>
+      </w:r>
+      <w:r>
+        <w:rPr>
+          <w:rFonts w:ascii="Cascadia Mono" w:hAnsi="Cascadia Mono" w:cs="Cascadia Mono"/>
+          <w:color w:val="008000"/>
+          <w:kern w:val="0"/>
+          <w:sz w:val="19"/>
+          <w:szCs w:val="19"/>
+          <w:highlight w:val="white"/>
+        </w:rPr>
+        <w:t xml:space="preserve">// Bank </w:t>
+      </w:r>
+      <w:proofErr w:type="spellStart"/>
+      <w:r>
+        <w:rPr>
+          <w:rFonts w:ascii="Cascadia Mono" w:hAnsi="Cascadia Mono" w:cs="Cascadia Mono"/>
+          <w:color w:val="008000"/>
+          <w:kern w:val="0"/>
+          <w:sz w:val="19"/>
+          <w:szCs w:val="19"/>
+          <w:highlight w:val="white"/>
+        </w:rPr>
+        <w:t>details</w:t>
+      </w:r>
+      <w:proofErr w:type="spellEnd"/>
+    </w:p>
+    <w:p>
+      <w:pPr>
+        <w:autoSpaceDE w:val="0"/>
+        <w:autoSpaceDN w:val="0"/>
+        <w:adjustRightInd w:val="0"/>
+        <w:spacing w:after="0" w:line="240" w:lineRule="auto"/>
+        <w:rPr>
+          <w:rFonts w:ascii="Cascadia Mono" w:hAnsi="Cascadia Mono" w:cs="Cascadia Mono"/>
+          <w:color w:val="000000"/>
+          <w:kern w:val="0"/>
+          <w:sz w:val="19"/>
+          <w:szCs w:val="19"/>
+          <w:highlight w:val="white"/>
+        </w:rPr>
+      </w:pPr>
+      <w:r>
+        <w:rPr>
+          <w:rFonts w:ascii="Cascadia Mono" w:hAnsi="Cascadia Mono" w:cs="Cascadia Mono"/>
+          <w:color w:val="000000"/>
+          <w:kern w:val="0"/>
+          <w:sz w:val="19"/>
+          <w:szCs w:val="19"/>
+          <w:highlight w:val="white"/>
+        </w:rPr>
+        <w:t xml:space="preserve">    </w:t>
+      </w:r>
+      <w:r>
+        <w:rPr>
+          <w:rFonts w:ascii="Cascadia Mono" w:hAnsi="Cascadia Mono" w:cs="Cascadia Mono"/>
+          <w:color w:val="0000FF"/>
+          <w:kern w:val="0"/>
+          <w:sz w:val="19"/>
+          <w:szCs w:val="19"/>
+          <w:highlight w:val="white"/>
+        </w:rPr>
+        <w:t>public</w:t>
+      </w:r>
+      <w:r>
+        <w:rPr>
+          <w:rFonts w:ascii="Cascadia Mono" w:hAnsi="Cascadia Mono" w:cs="Cascadia Mono"/>
+          <w:color w:val="000000"/>
+          <w:kern w:val="0"/>
+          <w:sz w:val="19"/>
+          <w:szCs w:val="19"/>
+          <w:highlight w:val="white"/>
+        </w:rPr>
+        <w:t xml:space="preserve"> </w:t>
+      </w:r>
+      <w:proofErr w:type="spellStart"/>
+      <w:r>
+        <w:rPr>
+          <w:rFonts w:ascii="Cascadia Mono" w:hAnsi="Cascadia Mono" w:cs="Cascadia Mono"/>
+          <w:color w:val="0000FF"/>
+          <w:kern w:val="0"/>
+          <w:sz w:val="19"/>
+          <w:szCs w:val="19"/>
+          <w:highlight w:val="white"/>
+        </w:rPr>
+        <w:t>string</w:t>
+      </w:r>
+      <w:proofErr w:type="spellEnd"/>
+      <w:r>
+        <w:rPr>
+          <w:rFonts w:ascii="Cascadia Mono" w:hAnsi="Cascadia Mono" w:cs="Cascadia Mono"/>
+          <w:color w:val="000000"/>
+          <w:kern w:val="0"/>
+          <w:sz w:val="19"/>
+          <w:szCs w:val="19"/>
+          <w:highlight w:val="white"/>
+        </w:rPr>
+        <w:t xml:space="preserve"> Name { </w:t>
+      </w:r>
+      <w:proofErr w:type="spellStart"/>
+      <w:r>
+        <w:rPr>
+          <w:rFonts w:ascii="Cascadia Mono" w:hAnsi="Cascadia Mono" w:cs="Cascadia Mono"/>
+          <w:color w:val="0000FF"/>
+          <w:kern w:val="0"/>
+          <w:sz w:val="19"/>
+          <w:szCs w:val="19"/>
+          <w:highlight w:val="white"/>
+        </w:rPr>
+        <w:t>get</w:t>
+      </w:r>
+      <w:proofErr w:type="spellEnd"/>
+      <w:r>
+        <w:rPr>
+          <w:rFonts w:ascii="Cascadia Mono" w:hAnsi="Cascadia Mono" w:cs="Cascadia Mono"/>
+          <w:color w:val="000000"/>
+          <w:kern w:val="0"/>
+          <w:sz w:val="19"/>
+          <w:szCs w:val="19"/>
+          <w:highlight w:val="white"/>
+        </w:rPr>
+        <w:t xml:space="preserve">; </w:t>
+      </w:r>
+      <w:r>
+        <w:rPr>
+          <w:rFonts w:ascii="Cascadia Mono" w:hAnsi="Cascadia Mono" w:cs="Cascadia Mono"/>
+          <w:color w:val="0000FF"/>
+          <w:kern w:val="0"/>
+          <w:sz w:val="19"/>
+          <w:szCs w:val="19"/>
+          <w:highlight w:val="white"/>
+        </w:rPr>
+        <w:t>set</w:t>
+      </w:r>
+      <w:r>
+        <w:rPr>
+          <w:rFonts w:ascii="Cascadia Mono" w:hAnsi="Cascadia Mono" w:cs="Cascadia Mono"/>
+          <w:color w:val="000000"/>
+          <w:kern w:val="0"/>
+          <w:sz w:val="19"/>
+          <w:szCs w:val="19"/>
+          <w:highlight w:val="white"/>
+        </w:rPr>
+        <w:t>; }</w:t>
+      </w:r>
+    </w:p>
+    <w:p>
+      <w:pPr>
+        <w:autoSpaceDE w:val="0"/>
+        <w:autoSpaceDN w:val="0"/>
+        <w:adjustRightInd w:val="0"/>
+        <w:spacing w:after="0" w:line="240" w:lineRule="auto"/>
+        <w:rPr>
+          <w:rFonts w:ascii="Cascadia Mono" w:hAnsi="Cascadia Mono" w:cs="Cascadia Mono"/>
+          <w:color w:val="000000"/>
+          <w:kern w:val="0"/>
+          <w:sz w:val="19"/>
+          <w:szCs w:val="19"/>
+          <w:highlight w:val="white"/>
+        </w:rPr>
+      </w:pPr>
+      <w:r>
+        <w:rPr>
+          <w:rFonts w:ascii="Cascadia Mono" w:hAnsi="Cascadia Mono" w:cs="Cascadia Mono"/>
+          <w:color w:val="000000"/>
+          <w:kern w:val="0"/>
+          <w:sz w:val="19"/>
+          <w:szCs w:val="19"/>
+          <w:highlight w:val="white"/>
+        </w:rPr>
+        <w:t xml:space="preserve">    </w:t>
+      </w:r>
+      <w:r>
+        <w:rPr>
+          <w:rFonts w:ascii="Cascadia Mono" w:hAnsi="Cascadia Mono" w:cs="Cascadia Mono"/>
+          <w:color w:val="0000FF"/>
+          <w:kern w:val="0"/>
+          <w:sz w:val="19"/>
+          <w:szCs w:val="19"/>
+          <w:highlight w:val="white"/>
+        </w:rPr>
+        <w:t>public</w:t>
+      </w:r>
+      <w:r>
+        <w:rPr>
+          <w:rFonts w:ascii="Cascadia Mono" w:hAnsi="Cascadia Mono" w:cs="Cascadia Mono"/>
+          <w:color w:val="000000"/>
+          <w:kern w:val="0"/>
+          <w:sz w:val="19"/>
+          <w:szCs w:val="19"/>
+          <w:highlight w:val="white"/>
+        </w:rPr>
+        <w:t xml:space="preserve"> </w:t>
+      </w:r>
+      <w:proofErr w:type="spellStart"/>
+      <w:r>
+        <w:rPr>
+          <w:rFonts w:ascii="Cascadia Mono" w:hAnsi="Cascadia Mono" w:cs="Cascadia Mono"/>
+          <w:color w:val="0000FF"/>
+          <w:kern w:val="0"/>
+          <w:sz w:val="19"/>
+          <w:szCs w:val="19"/>
+          <w:highlight w:val="white"/>
+        </w:rPr>
+        <w:t>string</w:t>
+      </w:r>
+      <w:proofErr w:type="spellEnd"/>
+      <w:r>
+        <w:rPr>
+          <w:rFonts w:ascii="Cascadia Mono" w:hAnsi="Cascadia Mono" w:cs="Cascadia Mono"/>
+          <w:color w:val="000000"/>
+          <w:kern w:val="0"/>
+          <w:sz w:val="19"/>
+          <w:szCs w:val="19"/>
+          <w:highlight w:val="white"/>
+        </w:rPr>
+        <w:t xml:space="preserve"> </w:t>
+      </w:r>
+      <w:proofErr w:type="spellStart"/>
+      <w:r>
+        <w:rPr>
+          <w:rFonts w:ascii="Cascadia Mono" w:hAnsi="Cascadia Mono" w:cs="Cascadia Mono"/>
+          <w:color w:val="000000"/>
+          <w:kern w:val="0"/>
+          <w:sz w:val="19"/>
+          <w:szCs w:val="19"/>
+          <w:highlight w:val="white"/>
+        </w:rPr>
+        <w:t>BankCode</w:t>
+      </w:r>
+      <w:proofErr w:type="spellEnd"/>
+      <w:r>
+        <w:rPr>
+          <w:rFonts w:ascii="Cascadia Mono" w:hAnsi="Cascadia Mono" w:cs="Cascadia Mono"/>
+          <w:color w:val="000000"/>
+          <w:kern w:val="0"/>
+          <w:sz w:val="19"/>
+          <w:szCs w:val="19"/>
+          <w:highlight w:val="white"/>
+        </w:rPr>
+        <w:t xml:space="preserve"> { </w:t>
+      </w:r>
+      <w:proofErr w:type="spellStart"/>
+      <w:r>
+        <w:rPr>
+          <w:rFonts w:ascii="Cascadia Mono" w:hAnsi="Cascadia Mono" w:cs="Cascadia Mono"/>
+          <w:color w:val="0000FF"/>
+          <w:kern w:val="0"/>
+          <w:sz w:val="19"/>
+          <w:szCs w:val="19"/>
+          <w:highlight w:val="white"/>
+        </w:rPr>
+        <w:t>get</w:t>
+      </w:r>
+      <w:proofErr w:type="spellEnd"/>
+      <w:r>
+        <w:rPr>
+          <w:rFonts w:ascii="Cascadia Mono" w:hAnsi="Cascadia Mono" w:cs="Cascadia Mono"/>
+          <w:color w:val="000000"/>
+          <w:kern w:val="0"/>
+          <w:sz w:val="19"/>
+          <w:szCs w:val="19"/>
+          <w:highlight w:val="white"/>
+        </w:rPr>
+        <w:t xml:space="preserve">; </w:t>
+      </w:r>
+      <w:r>
+        <w:rPr>
+          <w:rFonts w:ascii="Cascadia Mono" w:hAnsi="Cascadia Mono" w:cs="Cascadia Mono"/>
+          <w:color w:val="0000FF"/>
+          <w:kern w:val="0"/>
+          <w:sz w:val="19"/>
+          <w:szCs w:val="19"/>
+          <w:highlight w:val="white"/>
+        </w:rPr>
+        <w:t>set</w:t>
+      </w:r>
+      <w:r>
+        <w:rPr>
+          <w:rFonts w:ascii="Cascadia Mono" w:hAnsi="Cascadia Mono" w:cs="Cascadia Mono"/>
+          <w:color w:val="000000"/>
+          <w:kern w:val="0"/>
+          <w:sz w:val="19"/>
+          <w:szCs w:val="19"/>
+          <w:highlight w:val="white"/>
+        </w:rPr>
+        <w:t>; }</w:t>
+      </w:r>
+    </w:p>
+    <w:p>
+      <w:pPr>
+        <w:autoSpaceDE w:val="0"/>
+        <w:autoSpaceDN w:val="0"/>
+        <w:adjustRightInd w:val="0"/>
+        <w:spacing w:after="0" w:line="240" w:lineRule="auto"/>
+        <w:rPr>
+          <w:rFonts w:ascii="Cascadia Mono" w:hAnsi="Cascadia Mono" w:cs="Cascadia Mono"/>
+          <w:color w:val="000000"/>
+          <w:kern w:val="0"/>
+          <w:sz w:val="19"/>
+          <w:szCs w:val="19"/>
+          <w:highlight w:val="white"/>
+        </w:rPr>
+      </w:pPr>
+      <w:r>
+        <w:rPr>
+          <w:rFonts w:ascii="Cascadia Mono" w:hAnsi="Cascadia Mono" w:cs="Cascadia Mono"/>
+          <w:color w:val="000000"/>
+          <w:kern w:val="0"/>
+          <w:sz w:val="19"/>
+          <w:szCs w:val="19"/>
+          <w:highlight w:val="white"/>
+        </w:rPr>
+        <w:t xml:space="preserve">    </w:t>
+      </w:r>
+      <w:r>
+        <w:rPr>
+          <w:rFonts w:ascii="Cascadia Mono" w:hAnsi="Cascadia Mono" w:cs="Cascadia Mono"/>
+          <w:color w:val="0000FF"/>
+          <w:kern w:val="0"/>
+          <w:sz w:val="19"/>
+          <w:szCs w:val="19"/>
+          <w:highlight w:val="white"/>
+        </w:rPr>
+        <w:t>public</w:t>
+      </w:r>
+      <w:r>
+        <w:rPr>
+          <w:rFonts w:ascii="Cascadia Mono" w:hAnsi="Cascadia Mono" w:cs="Cascadia Mono"/>
+          <w:color w:val="000000"/>
+          <w:kern w:val="0"/>
+          <w:sz w:val="19"/>
+          <w:szCs w:val="19"/>
+          <w:highlight w:val="white"/>
+        </w:rPr>
+        <w:t xml:space="preserve"> </w:t>
+      </w:r>
+      <w:proofErr w:type="spellStart"/>
+      <w:r>
+        <w:rPr>
+          <w:rFonts w:ascii="Cascadia Mono" w:hAnsi="Cascadia Mono" w:cs="Cascadia Mono"/>
+          <w:color w:val="0000FF"/>
+          <w:kern w:val="0"/>
+          <w:sz w:val="19"/>
+          <w:szCs w:val="19"/>
+          <w:highlight w:val="white"/>
+        </w:rPr>
+        <w:t>string</w:t>
+      </w:r>
+      <w:proofErr w:type="spellEnd"/>
+      <w:r>
+        <w:rPr>
+          <w:rFonts w:ascii="Cascadia Mono" w:hAnsi="Cascadia Mono" w:cs="Cascadia Mono"/>
+          <w:color w:val="000000"/>
+          <w:kern w:val="0"/>
+          <w:sz w:val="19"/>
+          <w:szCs w:val="19"/>
+          <w:highlight w:val="white"/>
+        </w:rPr>
+        <w:t xml:space="preserve"> </w:t>
+      </w:r>
+      <w:proofErr w:type="spellStart"/>
+      <w:r>
+        <w:rPr>
+          <w:rFonts w:ascii="Cascadia Mono" w:hAnsi="Cascadia Mono" w:cs="Cascadia Mono"/>
+          <w:color w:val="000000"/>
+          <w:kern w:val="0"/>
+          <w:sz w:val="19"/>
+          <w:szCs w:val="19"/>
+          <w:highlight w:val="white"/>
+        </w:rPr>
+        <w:t>Address</w:t>
+      </w:r>
+      <w:proofErr w:type="spellEnd"/>
+      <w:r>
+        <w:rPr>
+          <w:rFonts w:ascii="Cascadia Mono" w:hAnsi="Cascadia Mono" w:cs="Cascadia Mono"/>
+          <w:color w:val="000000"/>
+          <w:kern w:val="0"/>
+          <w:sz w:val="19"/>
+          <w:szCs w:val="19"/>
+          <w:highlight w:val="white"/>
+        </w:rPr>
+        <w:t xml:space="preserve"> { </w:t>
+      </w:r>
+      <w:proofErr w:type="spellStart"/>
+      <w:r>
+        <w:rPr>
+          <w:rFonts w:ascii="Cascadia Mono" w:hAnsi="Cascadia Mono" w:cs="Cascadia Mono"/>
+          <w:color w:val="0000FF"/>
+          <w:kern w:val="0"/>
+          <w:sz w:val="19"/>
+          <w:szCs w:val="19"/>
+          <w:highlight w:val="white"/>
+        </w:rPr>
+        <w:t>get</w:t>
+      </w:r>
+      <w:proofErr w:type="spellEnd"/>
+      <w:r>
+        <w:rPr>
+          <w:rFonts w:ascii="Cascadia Mono" w:hAnsi="Cascadia Mono" w:cs="Cascadia Mono"/>
+          <w:color w:val="000000"/>
+          <w:kern w:val="0"/>
+          <w:sz w:val="19"/>
+          <w:szCs w:val="19"/>
+          <w:highlight w:val="white"/>
+        </w:rPr>
+        <w:t xml:space="preserve">; </w:t>
+      </w:r>
+      <w:r>
+        <w:rPr>
+          <w:rFonts w:ascii="Cascadia Mono" w:hAnsi="Cascadia Mono" w:cs="Cascadia Mono"/>
+          <w:color w:val="0000FF"/>
+          <w:kern w:val="0"/>
+          <w:sz w:val="19"/>
+          <w:szCs w:val="19"/>
+          <w:highlight w:val="white"/>
+        </w:rPr>
+        <w:t>set</w:t>
+      </w:r>
+      <w:r>
+        <w:rPr>
+          <w:rFonts w:ascii="Cascadia Mono" w:hAnsi="Cascadia Mono" w:cs="Cascadia Mono"/>
+          <w:color w:val="000000"/>
+          <w:kern w:val="0"/>
+          <w:sz w:val="19"/>
+          <w:szCs w:val="19"/>
+          <w:highlight w:val="white"/>
+        </w:rPr>
+        <w:t>; }</w:t>
+      </w:r>
+    </w:p>
+    <w:p>
+      <w:pPr>
+        <w:autoSpaceDE w:val="0"/>
+        <w:autoSpaceDN w:val="0"/>
+        <w:adjustRightInd w:val="0"/>
+        <w:spacing w:after="0" w:line="240" w:lineRule="auto"/>
+        <w:rPr>
+          <w:rFonts w:ascii="Cascadia Mono" w:hAnsi="Cascadia Mono" w:cs="Cascadia Mono"/>
+          <w:color w:val="000000"/>
+          <w:kern w:val="0"/>
+          <w:sz w:val="19"/>
+          <w:szCs w:val="19"/>
+          <w:highlight w:val="white"/>
+        </w:rPr>
+      </w:pPr>
+      <w:r>
+        <w:rPr>
+          <w:rFonts w:ascii="Cascadia Mono" w:hAnsi="Cascadia Mono" w:cs="Cascadia Mono"/>
+          <w:color w:val="000000"/>
+          <w:kern w:val="0"/>
+          <w:sz w:val="19"/>
+          <w:szCs w:val="19"/>
+          <w:highlight w:val="white"/>
+        </w:rPr>
+        <w:t xml:space="preserve">    </w:t>
+      </w:r>
+      <w:r>
+        <w:rPr>
+          <w:rFonts w:ascii="Cascadia Mono" w:hAnsi="Cascadia Mono" w:cs="Cascadia Mono"/>
+          <w:color w:val="0000FF"/>
+          <w:kern w:val="0"/>
+          <w:sz w:val="19"/>
+          <w:szCs w:val="19"/>
+          <w:highlight w:val="white"/>
+        </w:rPr>
+        <w:t>public</w:t>
+      </w:r>
+      <w:r>
+        <w:rPr>
+          <w:rFonts w:ascii="Cascadia Mono" w:hAnsi="Cascadia Mono" w:cs="Cascadia Mono"/>
+          <w:color w:val="000000"/>
+          <w:kern w:val="0"/>
+          <w:sz w:val="19"/>
+          <w:szCs w:val="19"/>
+          <w:highlight w:val="white"/>
+        </w:rPr>
+        <w:t xml:space="preserve"> </w:t>
+      </w:r>
+      <w:proofErr w:type="spellStart"/>
+      <w:r>
+        <w:rPr>
+          <w:rFonts w:ascii="Cascadia Mono" w:hAnsi="Cascadia Mono" w:cs="Cascadia Mono"/>
+          <w:color w:val="0000FF"/>
+          <w:kern w:val="0"/>
+          <w:sz w:val="19"/>
+          <w:szCs w:val="19"/>
+          <w:highlight w:val="white"/>
+        </w:rPr>
+        <w:t>string</w:t>
+      </w:r>
+      <w:proofErr w:type="spellEnd"/>
+      <w:r>
+        <w:rPr>
+          <w:rFonts w:ascii="Cascadia Mono" w:hAnsi="Cascadia Mono" w:cs="Cascadia Mono"/>
+          <w:color w:val="000000"/>
+          <w:kern w:val="0"/>
+          <w:sz w:val="19"/>
+          <w:szCs w:val="19"/>
+          <w:highlight w:val="white"/>
+        </w:rPr>
+        <w:t xml:space="preserve"> </w:t>
+      </w:r>
+      <w:proofErr w:type="spellStart"/>
+      <w:r>
+        <w:rPr>
+          <w:rFonts w:ascii="Cascadia Mono" w:hAnsi="Cascadia Mono" w:cs="Cascadia Mono"/>
+          <w:color w:val="000000"/>
+          <w:kern w:val="0"/>
+          <w:sz w:val="19"/>
+          <w:szCs w:val="19"/>
+          <w:highlight w:val="white"/>
+        </w:rPr>
+        <w:t>SwiftCode</w:t>
+      </w:r>
+      <w:proofErr w:type="spellEnd"/>
+      <w:r>
+        <w:rPr>
+          <w:rFonts w:ascii="Cascadia Mono" w:hAnsi="Cascadia Mono" w:cs="Cascadia Mono"/>
+          <w:color w:val="000000"/>
+          <w:kern w:val="0"/>
+          <w:sz w:val="19"/>
+          <w:szCs w:val="19"/>
+          <w:highlight w:val="white"/>
+        </w:rPr>
+        <w:t xml:space="preserve"> { </w:t>
+      </w:r>
+      <w:proofErr w:type="spellStart"/>
+      <w:r>
+        <w:rPr>
+          <w:rFonts w:ascii="Cascadia Mono" w:hAnsi="Cascadia Mono" w:cs="Cascadia Mono"/>
+          <w:color w:val="0000FF"/>
+          <w:kern w:val="0"/>
+          <w:sz w:val="19"/>
+          <w:szCs w:val="19"/>
+          <w:highlight w:val="white"/>
+        </w:rPr>
+        <w:t>get</w:t>
+      </w:r>
+      <w:proofErr w:type="spellEnd"/>
+      <w:r>
+        <w:rPr>
+          <w:rFonts w:ascii="Cascadia Mono" w:hAnsi="Cascadia Mono" w:cs="Cascadia Mono"/>
+          <w:color w:val="000000"/>
+          <w:kern w:val="0"/>
+          <w:sz w:val="19"/>
+          <w:szCs w:val="19"/>
+          <w:highlight w:val="white"/>
+        </w:rPr>
+        <w:t xml:space="preserve">; </w:t>
+      </w:r>
+      <w:r>
+        <w:rPr>
+          <w:rFonts w:ascii="Cascadia Mono" w:hAnsi="Cascadia Mono" w:cs="Cascadia Mono"/>
+          <w:color w:val="0000FF"/>
+          <w:kern w:val="0"/>
+          <w:sz w:val="19"/>
+          <w:szCs w:val="19"/>
+          <w:highlight w:val="white"/>
+        </w:rPr>
+        <w:t>set</w:t>
+      </w:r>
+      <w:r>
+        <w:rPr>
+          <w:rFonts w:ascii="Cascadia Mono" w:hAnsi="Cascadia Mono" w:cs="Cascadia Mono"/>
+          <w:color w:val="000000"/>
+          <w:kern w:val="0"/>
+          <w:sz w:val="19"/>
+          <w:szCs w:val="19"/>
+          <w:highlight w:val="white"/>
+        </w:rPr>
+        <w:t>; }</w:t>
+      </w:r>
+    </w:p>
+    <w:p>
+      <w:pPr>
+        <w:autoSpaceDE w:val="0"/>
+        <w:autoSpaceDN w:val="0"/>
+        <w:adjustRightInd w:val="0"/>
+        <w:spacing w:after="0" w:line="240" w:lineRule="auto"/>
+        <w:rPr>
+          <w:rFonts w:ascii="Cascadia Mono" w:hAnsi="Cascadia Mono" w:cs="Cascadia Mono"/>
+          <w:color w:val="000000"/>
+          <w:kern w:val="0"/>
+          <w:sz w:val="19"/>
+          <w:szCs w:val="19"/>
+          <w:highlight w:val="white"/>
+        </w:rPr>
+      </w:pPr>
+      <w:r>
+        <w:rPr>
+          <w:rFonts w:ascii="Cascadia Mono" w:hAnsi="Cascadia Mono" w:cs="Cascadia Mono"/>
+          <w:color w:val="000000"/>
+          <w:kern w:val="0"/>
+          <w:sz w:val="19"/>
+          <w:szCs w:val="19"/>
+          <w:highlight w:val="white"/>
+        </w:rPr>
+        <w:t xml:space="preserve">        </w:t>
+      </w:r>
+    </w:p>
+    <w:p>
+      <w:pPr>
+        <w:autoSpaceDE w:val="0"/>
+        <w:autoSpaceDN w:val="0"/>
+        <w:adjustRightInd w:val="0"/>
+        <w:spacing w:after="0" w:line="240" w:lineRule="auto"/>
+        <w:rPr>
+          <w:rFonts w:ascii="Cascadia Mono" w:hAnsi="Cascadia Mono" w:cs="Cascadia Mono"/>
+          <w:color w:val="008000"/>
+          <w:kern w:val="0"/>
+          <w:sz w:val="19"/>
+          <w:szCs w:val="19"/>
+          <w:highlight w:val="white"/>
+        </w:rPr>
+      </w:pPr>
+      <w:r>
+        <w:rPr>
+          <w:rFonts w:ascii="Cascadia Mono" w:hAnsi="Cascadia Mono" w:cs="Cascadia Mono"/>
+          <w:color w:val="000000"/>
+          <w:kern w:val="0"/>
+          <w:sz w:val="19"/>
+          <w:szCs w:val="19"/>
+          <w:highlight w:val="white"/>
+        </w:rPr>
+        <w:t xml:space="preserve">    </w:t>
+      </w:r>
+      <w:r>
+        <w:rPr>
+          <w:rFonts w:ascii="Cascadia Mono" w:hAnsi="Cascadia Mono" w:cs="Cascadia Mono"/>
+          <w:color w:val="008000"/>
+          <w:kern w:val="0"/>
+          <w:sz w:val="19"/>
+          <w:szCs w:val="19"/>
+          <w:highlight w:val="white"/>
+        </w:rPr>
+        <w:t xml:space="preserve">// </w:t>
+      </w:r>
+      <w:proofErr w:type="spellStart"/>
+      <w:r>
+        <w:rPr>
+          <w:rFonts w:ascii="Cascadia Mono" w:hAnsi="Cascadia Mono" w:cs="Cascadia Mono"/>
+          <w:color w:val="008000"/>
+          <w:kern w:val="0"/>
+          <w:sz w:val="19"/>
+          <w:szCs w:val="19"/>
+          <w:highlight w:val="white"/>
+        </w:rPr>
+        <w:t>Relationships</w:t>
+      </w:r>
+      <w:proofErr w:type="spellEnd"/>
+    </w:p>
+    <w:p>
+      <w:pPr>
+        <w:autoSpaceDE w:val="0"/>
+        <w:autoSpaceDN w:val="0"/>
+        <w:adjustRightInd w:val="0"/>
+        <w:spacing w:after="0" w:line="240" w:lineRule="auto"/>
+        <w:rPr>
+          <w:rFonts w:ascii="Cascadia Mono" w:hAnsi="Cascadia Mono" w:cs="Cascadia Mono"/>
+          <w:color w:val="000000"/>
+          <w:kern w:val="0"/>
+          <w:sz w:val="19"/>
+          <w:szCs w:val="19"/>
+          <w:highlight w:val="white"/>
+        </w:rPr>
+      </w:pPr>
+      <w:r>
+        <w:rPr>
+          <w:rFonts w:ascii="Cascadia Mono" w:hAnsi="Cascadia Mono" w:cs="Cascadia Mono"/>
+          <w:color w:val="000000"/>
+          <w:kern w:val="0"/>
+          <w:sz w:val="19"/>
+          <w:szCs w:val="19"/>
+          <w:highlight w:val="white"/>
+        </w:rPr>
+        <w:t xml:space="preserve">    </w:t>
+      </w:r>
+      <w:r>
+        <w:rPr>
+          <w:rFonts w:ascii="Cascadia Mono" w:hAnsi="Cascadia Mono" w:cs="Cascadia Mono"/>
+          <w:color w:val="0000FF"/>
+          <w:kern w:val="0"/>
+          <w:sz w:val="19"/>
+          <w:szCs w:val="19"/>
+          <w:highlight w:val="white"/>
+        </w:rPr>
+        <w:t>public</w:t>
+      </w:r>
+      <w:r>
+        <w:rPr>
+          <w:rFonts w:ascii="Cascadia Mono" w:hAnsi="Cascadia Mono" w:cs="Cascadia Mono"/>
+          <w:color w:val="000000"/>
+          <w:kern w:val="0"/>
+          <w:sz w:val="19"/>
+          <w:szCs w:val="19"/>
+          <w:highlight w:val="white"/>
+        </w:rPr>
+        <w:t xml:space="preserve"> </w:t>
+      </w:r>
+      <w:proofErr w:type="spellStart"/>
+      <w:r>
+        <w:rPr>
+          <w:rFonts w:ascii="Cascadia Mono" w:hAnsi="Cascadia Mono" w:cs="Cascadia Mono"/>
+          <w:color w:val="2B91AF"/>
+          <w:kern w:val="0"/>
+          <w:sz w:val="19"/>
+          <w:szCs w:val="19"/>
+          <w:highlight w:val="white"/>
+        </w:rPr>
+        <w:t>ICollection</w:t>
+      </w:r>
+      <w:proofErr w:type="spellEnd"/>
+      <w:r>
+        <w:rPr>
+          <w:rFonts w:ascii="Cascadia Mono" w:hAnsi="Cascadia Mono" w:cs="Cascadia Mono"/>
+          <w:color w:val="000000"/>
+          <w:kern w:val="0"/>
+          <w:sz w:val="19"/>
+          <w:szCs w:val="19"/>
+          <w:highlight w:val="white"/>
+        </w:rPr>
+        <w:t>&lt;</w:t>
+      </w:r>
+      <w:proofErr w:type="spellStart"/>
+      <w:r>
+        <w:rPr>
+          <w:rFonts w:ascii="Cascadia Mono" w:hAnsi="Cascadia Mono" w:cs="Cascadia Mono"/>
+          <w:color w:val="2B91AF"/>
+          <w:kern w:val="0"/>
+          <w:sz w:val="19"/>
+          <w:szCs w:val="19"/>
+          <w:highlight w:val="white"/>
+        </w:rPr>
+        <w:t>Account</w:t>
+      </w:r>
+      <w:proofErr w:type="spellEnd"/>
+      <w:r>
+        <w:rPr>
+          <w:rFonts w:ascii="Cascadia Mono" w:hAnsi="Cascadia Mono" w:cs="Cascadia Mono"/>
+          <w:color w:val="000000"/>
+          <w:kern w:val="0"/>
+          <w:sz w:val="19"/>
+          <w:szCs w:val="19"/>
+          <w:highlight w:val="white"/>
+        </w:rPr>
+        <w:t xml:space="preserve">&gt; </w:t>
+      </w:r>
+      <w:proofErr w:type="spellStart"/>
+      <w:r>
+        <w:rPr>
+          <w:rFonts w:ascii="Cascadia Mono" w:hAnsi="Cascadia Mono" w:cs="Cascadia Mono"/>
+          <w:color w:val="000000"/>
+          <w:kern w:val="0"/>
+          <w:sz w:val="19"/>
+          <w:szCs w:val="19"/>
+          <w:highlight w:val="white"/>
+        </w:rPr>
+        <w:t>Accounts</w:t>
+      </w:r>
+      <w:proofErr w:type="spellEnd"/>
+      <w:r>
+        <w:rPr>
+          <w:rFonts w:ascii="Cascadia Mono" w:hAnsi="Cascadia Mono" w:cs="Cascadia Mono"/>
+          <w:color w:val="000000"/>
+          <w:kern w:val="0"/>
+          <w:sz w:val="19"/>
+          <w:szCs w:val="19"/>
+          <w:highlight w:val="white"/>
+        </w:rPr>
+        <w:t xml:space="preserve"> { </w:t>
+      </w:r>
+      <w:proofErr w:type="spellStart"/>
+      <w:r>
+        <w:rPr>
+          <w:rFonts w:ascii="Cascadia Mono" w:hAnsi="Cascadia Mono" w:cs="Cascadia Mono"/>
+          <w:color w:val="0000FF"/>
+          <w:kern w:val="0"/>
+          <w:sz w:val="19"/>
+          <w:szCs w:val="19"/>
+          <w:highlight w:val="white"/>
+        </w:rPr>
+        <w:t>get</w:t>
+      </w:r>
+      <w:proofErr w:type="spellEnd"/>
+      <w:r>
+        <w:rPr>
+          <w:rFonts w:ascii="Cascadia Mono" w:hAnsi="Cascadia Mono" w:cs="Cascadia Mono"/>
+          <w:color w:val="000000"/>
+          <w:kern w:val="0"/>
+          <w:sz w:val="19"/>
+          <w:szCs w:val="19"/>
+          <w:highlight w:val="white"/>
+        </w:rPr>
+        <w:t xml:space="preserve">; </w:t>
+      </w:r>
+      <w:r>
+        <w:rPr>
+          <w:rFonts w:ascii="Cascadia Mono" w:hAnsi="Cascadia Mono" w:cs="Cascadia Mono"/>
+          <w:color w:val="0000FF"/>
+          <w:kern w:val="0"/>
+          <w:sz w:val="19"/>
+          <w:szCs w:val="19"/>
+          <w:highlight w:val="white"/>
+        </w:rPr>
+        <w:t>set</w:t>
+      </w:r>
+      <w:r>
+        <w:rPr>
+          <w:rFonts w:ascii="Cascadia Mono" w:hAnsi="Cascadia Mono" w:cs="Cascadia Mono"/>
+          <w:color w:val="000000"/>
+          <w:kern w:val="0"/>
+          <w:sz w:val="19"/>
+          <w:szCs w:val="19"/>
+          <w:highlight w:val="white"/>
+        </w:rPr>
+        <w:t xml:space="preserve">; } = </w:t>
+      </w:r>
+      <w:proofErr w:type="spellStart"/>
+      <w:r>
+        <w:rPr>
+          <w:rFonts w:ascii="Cascadia Mono" w:hAnsi="Cascadia Mono" w:cs="Cascadia Mono"/>
+          <w:color w:val="0000FF"/>
+          <w:kern w:val="0"/>
+          <w:sz w:val="19"/>
+          <w:szCs w:val="19"/>
+          <w:highlight w:val="white"/>
+        </w:rPr>
+        <w:t>new</w:t>
+      </w:r>
+      <w:proofErr w:type="spellEnd"/>
+      <w:r>
+        <w:rPr>
+          <w:rFonts w:ascii="Cascadia Mono" w:hAnsi="Cascadia Mono" w:cs="Cascadia Mono"/>
+          <w:color w:val="000000"/>
+          <w:kern w:val="0"/>
+          <w:sz w:val="19"/>
+          <w:szCs w:val="19"/>
+          <w:highlight w:val="white"/>
+        </w:rPr>
+        <w:t xml:space="preserve"> </w:t>
+      </w:r>
+      <w:r>
+        <w:rPr>
+          <w:rFonts w:ascii="Cascadia Mono" w:hAnsi="Cascadia Mono" w:cs="Cascadia Mono"/>
+          <w:color w:val="2B91AF"/>
+          <w:kern w:val="0"/>
+          <w:sz w:val="19"/>
+          <w:szCs w:val="19"/>
+          <w:highlight w:val="white"/>
+        </w:rPr>
+        <w:t>List</w:t>
+      </w:r>
+      <w:r>
+        <w:rPr>
+          <w:rFonts w:ascii="Cascadia Mono" w:hAnsi="Cascadia Mono" w:cs="Cascadia Mono"/>
+          <w:color w:val="000000"/>
+          <w:kern w:val="0"/>
+          <w:sz w:val="19"/>
+          <w:szCs w:val="19"/>
+          <w:highlight w:val="white"/>
+        </w:rPr>
+        <w:t>&lt;</w:t>
+      </w:r>
+      <w:proofErr w:type="spellStart"/>
+      <w:r>
+        <w:rPr>
+          <w:rFonts w:ascii="Cascadia Mono" w:hAnsi="Cascadia Mono" w:cs="Cascadia Mono"/>
+          <w:color w:val="2B91AF"/>
+          <w:kern w:val="0"/>
+          <w:sz w:val="19"/>
+          <w:szCs w:val="19"/>
+          <w:highlight w:val="white"/>
+        </w:rPr>
+        <w:t>Account</w:t>
+      </w:r>
+      <w:proofErr w:type="spellEnd"/>
+      <w:r>
+        <w:rPr>
+          <w:rFonts w:ascii="Cascadia Mono" w:hAnsi="Cascadia Mono" w:cs="Cascadia Mono"/>
+          <w:color w:val="000000"/>
+          <w:kern w:val="0"/>
+          <w:sz w:val="19"/>
+          <w:szCs w:val="19"/>
+          <w:highlight w:val="white"/>
+        </w:rPr>
+        <w:t>&gt;();</w:t>
       </w:r>
     </w:p>
     <w:p>

</xml_diff>